<commit_message>
Updated resume with certifications
</commit_message>
<xml_diff>
--- a/documents/Eric-Ormstead-resume.docx
+++ b/documents/Eric-Ormstead-resume.docx
@@ -777,7 +777,7 @@
               <w:rPr>
                 <w:rFonts w:ascii="Cambria" w:hAnsi="Cambria" w:eastAsia="Cambria" w:cs="Times New Roman" w:asciiTheme="minorAscii" w:hAnsiTheme="minorAscii" w:eastAsiaTheme="minorAscii" w:cstheme="minorBidi"/>
                 <w:noProof w:val="0"/>
-                <w:color w:val="000000" w:themeColor="text1" w:themeTint="FF" w:themeShade="FF"/>
+                <w:color w:val="595959" w:themeColor="text1" w:themeTint="A6" w:themeShade="FF"/>
                 <w:lang w:val="en-US" w:eastAsia="ja-JP" w:bidi="ar-SA"/>
               </w:rPr>
               <w:t xml:space="preserve"> </w:t>
@@ -789,10 +789,8 @@
               <w:spacing w:after="10" w:line="276" w:lineRule="auto"/>
               <w:ind w:left="0"/>
               <w:rPr>
-                <w:rFonts w:ascii="Cambria" w:hAnsi="Cambria" w:eastAsia="Cambria" w:cs="Times New Roman" w:asciiTheme="minorAscii" w:hAnsiTheme="minorAscii" w:eastAsiaTheme="minorAscii" w:cstheme="minorBidi"/>
-                <w:noProof w:val="0"/>
-                <w:color w:val="000000" w:themeColor="text1" w:themeTint="FF" w:themeShade="FF"/>
-                <w:lang w:val="en-US" w:eastAsia="ja-JP" w:bidi="ar-SA"/>
+                <w:noProof w:val="0"/>
+                <w:lang w:val="en-US"/>
               </w:rPr>
             </w:pPr>
           </w:p>
@@ -1179,6 +1177,12 @@
               <w:keepLines w:val="1"/>
               <w:spacing w:before="40" w:after="40" w:line="288" w:lineRule="auto"/>
               <w:rPr>
+                <w:noProof w:val="0"/>
+                <w:lang w:val="en-US"/>
+              </w:rPr>
+            </w:pPr>
+            <w:r>
+              <w:rPr>
                 <w:rFonts w:ascii="Calibri" w:hAnsi="Calibri" w:eastAsia="Calibri" w:cs="Calibri"/>
                 <w:b w:val="1"/>
                 <w:bCs w:val="1"/>
@@ -1186,12 +1190,14 @@
                 <w:iCs w:val="0"/>
                 <w:caps w:val="1"/>
                 <w:noProof w:val="0"/>
-                <w:color w:val="404040" w:themeColor="text1" w:themeTint="BF" w:themeShade="FF"/>
+                <w:color w:val="000000" w:themeColor="text1" w:themeTint="FF" w:themeShade="FF"/>
                 <w:sz w:val="20"/>
                 <w:szCs w:val="20"/>
                 <w:lang w:val="en-US"/>
               </w:rPr>
-            </w:pPr>
+              <w:t xml:space="preserve"> </w:t>
+            </w:r>
+            <w:proofErr w:type="gramStart"/>
             <w:r>
               <w:rPr>
                 <w:rFonts w:ascii="Calibri" w:hAnsi="Calibri" w:eastAsia="Calibri" w:cs="Calibri"/>
@@ -1201,12 +1207,29 @@
                 <w:iCs w:val="0"/>
                 <w:caps w:val="1"/>
                 <w:noProof w:val="0"/>
-                <w:color w:val="404040" w:themeColor="text1" w:themeTint="BF" w:themeShade="FF"/>
+                <w:color w:val="000000" w:themeColor="text1" w:themeTint="FF" w:themeShade="FF"/>
                 <w:sz w:val="20"/>
                 <w:szCs w:val="20"/>
                 <w:lang w:val="en-US"/>
               </w:rPr>
-              <w:t xml:space="preserve"> office depot, developer</w:t>
+              <w:t>office depot</w:t>
+            </w:r>
+            <w:proofErr w:type="gramEnd"/>
+            <w:r>
+              <w:rPr>
+                <w:rFonts w:ascii="Calibri" w:hAnsi="Calibri" w:eastAsia="Calibri" w:cs="Calibri"/>
+                <w:b w:val="1"/>
+                <w:bCs w:val="1"/>
+                <w:i w:val="0"/>
+                <w:iCs w:val="0"/>
+                <w:caps w:val="1"/>
+                <w:noProof w:val="0"/>
+                <w:color w:val="000000" w:themeColor="text1" w:themeTint="FF" w:themeShade="FF"/>
+                <w:sz w:val="20"/>
+                <w:szCs w:val="20"/>
+                <w:lang w:val="en-US"/>
+              </w:rPr>
+              <w:t>, developer</w:t>
             </w:r>
           </w:p>
           <w:p>
@@ -1214,17 +1237,7 @@
               <w:spacing w:before="40" w:after="40" w:line="288" w:lineRule="auto"/>
               <w:ind w:right="1440"/>
               <w:rPr>
-                <w:rFonts w:ascii="Cambria" w:hAnsi="Cambria" w:eastAsia="Cambria" w:cs="Cambria"/>
-                <w:b w:val="0"/>
-                <w:bCs w:val="0"/>
-                <w:i w:val="0"/>
-                <w:iCs w:val="0"/>
-                <w:caps w:val="0"/>
-                <w:smallCaps w:val="0"/>
-                <w:noProof w:val="0"/>
-                <w:color w:val="000000" w:themeColor="text1" w:themeTint="FF" w:themeShade="FF"/>
-                <w:sz w:val="20"/>
-                <w:szCs w:val="20"/>
+                <w:noProof w:val="0"/>
                 <w:lang w:val="en-US"/>
               </w:rPr>
             </w:pPr>
@@ -1404,10 +1417,15 @@
           <w:p>
             <w:pPr>
               <w:pStyle w:val="Heading1"/>
+              <w:suppressLineNumbers w:val="0"/>
+              <w:bidi w:val="0"/>
+              <w:spacing w:before="40" w:beforeAutospacing="off" w:after="0" w:afterAutospacing="off" w:line="288" w:lineRule="auto"/>
+              <w:ind w:left="0" w:right="0"/>
+              <w:jc w:val="right"/>
             </w:pPr>
             <w:r>
               <w:rPr/>
-              <w:t>Education</w:t>
+              <w:t>Certifications</w:t>
             </w:r>
           </w:p>
         </w:tc>
@@ -1448,6 +1466,166 @@
                   <w:id w:val="806187518"/>
                   <w:placeholder>
                     <w:docPart w:val="243996FAC2BA45A89729A62BADA19905"/>
+                  </w:placeholder>
+                  <w:rPr>
+                    <w:rFonts w:ascii="Cambria" w:hAnsi="Cambria" w:eastAsia="HG明朝B" w:cs="Times New Roman" w:asciiTheme="minorAscii" w:hAnsiTheme="minorAscii" w:eastAsiaTheme="minorEastAsia" w:cstheme="minorBidi"/>
+                    <w:b w:val="0"/>
+                    <w:bCs w:val="0"/>
+                    <w:caps w:val="0"/>
+                    <w:smallCaps w:val="0"/>
+                    <w:color w:val="000000" w:themeColor="text1" w:themeTint="FF" w:themeShade="FF"/>
+                  </w:rPr>
+                </w:sdtPr>
+                <w:sdtContent>
+                  <w:p>
+                    <w:pPr>
+                      <w:pStyle w:val="Heading2"/>
+                      <w:suppressLineNumbers w:val="0"/>
+                      <w:bidi w:val="0"/>
+                      <w:spacing w:before="40" w:beforeAutospacing="off" w:after="40" w:afterAutospacing="off" w:line="288" w:lineRule="auto"/>
+                      <w:ind w:left="0" w:right="0"/>
+                      <w:jc w:val="left"/>
+                    </w:pPr>
+                    <w:r>
+                      <w:rPr/>
+                      <w:t xml:space="preserve">AWS SOLUTIONS </w:t>
+                    </w:r>
+                    <w:r>
+                      <w:rPr/>
+                      <w:t>Architect</w:t>
+                    </w:r>
+                    <w:r>
+                      <w:rPr/>
+                      <w:t xml:space="preserve"> – Associate</w:t>
+                    </w:r>
+                  </w:p>
+                  <w:p>
+                    <w:pPr>
+                      <w:pStyle w:val="ResumeText"/>
+                    </w:pPr>
+                    <w:r>
+                      <w:rPr/>
+                      <w:t xml:space="preserve">Validation number: </w:t>
+                    </w:r>
+                    <w:r>
+                      <w:rPr/>
+                      <w:t>5bd9556f34354309bfd6b68f6a37c5f2</w:t>
+                    </w:r>
+                  </w:p>
+                </w:sdtContent>
+                <w:sdtEndPr>
+                  <w:rPr>
+                    <w:rFonts w:ascii="Cambria" w:hAnsi="Cambria" w:eastAsia="HG明朝B" w:cs="Times New Roman" w:asciiTheme="minorAscii" w:hAnsiTheme="minorAscii" w:eastAsiaTheme="minorEastAsia" w:cstheme="minorBidi"/>
+                    <w:b w:val="0"/>
+                    <w:bCs w:val="0"/>
+                    <w:caps w:val="0"/>
+                    <w:smallCaps w:val="0"/>
+                    <w:color w:val="000000" w:themeColor="text1" w:themeTint="FF" w:themeShade="FF"/>
+                  </w:rPr>
+                </w:sdtEndPr>
+              </w:sdt>
+            </w:sdtContent>
+            <w:sdtEndPr>
+              <w:rPr>
+                <w:rFonts w:ascii="Cambria" w:hAnsi="Cambria" w:eastAsia="HG明朝B" w:cs="Times New Roman" w:asciiTheme="minorAscii" w:hAnsiTheme="minorAscii" w:eastAsiaTheme="minorEastAsia" w:cstheme="minorBidi"/>
+                <w:b w:val="0"/>
+                <w:bCs w:val="0"/>
+                <w:caps w:val="0"/>
+                <w:smallCaps w:val="0"/>
+                <w:color w:val="000000" w:themeColor="text1" w:themeTint="FF" w:themeShade="FF"/>
+              </w:rPr>
+            </w:sdtEndPr>
+          </w:sdt>
+          <w:p>
+            <w:pPr>
+              <w:pStyle w:val="ResumeText"/>
+            </w:pPr>
+          </w:p>
+          <w:p>
+            <w:pPr>
+              <w:pStyle w:val="Heading2"/>
+              <w:suppressLineNumbers w:val="0"/>
+              <w:bidi w:val="0"/>
+              <w:spacing w:before="40" w:beforeAutospacing="off" w:after="40" w:afterAutospacing="off" w:line="288" w:lineRule="auto"/>
+              <w:ind w:left="0" w:right="0"/>
+              <w:jc w:val="left"/>
+            </w:pPr>
+            <w:r>
+              <w:rPr/>
+              <w:t xml:space="preserve">AWS Cloud </w:t>
+            </w:r>
+            <w:r>
+              <w:rPr/>
+              <w:t>Practitioner</w:t>
+            </w:r>
+          </w:p>
+          <w:p>
+            <w:pPr>
+              <w:pStyle w:val="ResumeText"/>
+            </w:pPr>
+            <w:r>
+              <w:rPr/>
+              <w:t>Validation number: GPBQFKNJJ2F416WM</w:t>
+            </w:r>
+          </w:p>
+        </w:tc>
+      </w:tr>
+      <w:tr>
+        <w:trPr>
+          <w:trHeight w:val="300"/>
+        </w:trPr>
+        <w:tc>
+          <w:tcPr>
+            <w:tcW w:w="1905" w:type="dxa"/>
+            <w:tcMar/>
+          </w:tcPr>
+          <w:p>
+            <w:pPr>
+              <w:pStyle w:val="Heading1"/>
+            </w:pPr>
+            <w:r>
+              <w:rPr/>
+              <w:t>Education</w:t>
+            </w:r>
+          </w:p>
+        </w:tc>
+        <w:tc>
+          <w:tcPr>
+            <w:tcW w:w="506" w:type="dxa"/>
+            <w:tcMar/>
+          </w:tcPr>
+          <w:p>
+            <w:pPr>
+              <w:pStyle w:val="Normal"/>
+            </w:pPr>
+          </w:p>
+        </w:tc>
+        <w:tc>
+          <w:tcPr>
+            <w:tcW w:w="8389" w:type="dxa"/>
+            <w:tcMar/>
+          </w:tcPr>
+          <w:sdt>
+            <w:sdtPr>
+              <w:id w:val="1318544873"/>
+              <w:placeholder>
+                <w:docPart w:val="DefaultPlaceholder_1081868574"/>
+              </w:placeholder>
+              <w:rPr>
+                <w:rFonts w:ascii="Cambria" w:hAnsi="Cambria" w:eastAsia="HG明朝B" w:cs="Times New Roman" w:asciiTheme="minorAscii" w:hAnsiTheme="minorAscii" w:eastAsiaTheme="minorEastAsia" w:cstheme="minorBidi"/>
+                <w:b w:val="0"/>
+                <w:bCs w:val="0"/>
+                <w:caps w:val="0"/>
+                <w:smallCaps w:val="0"/>
+                <w:color w:val="000000" w:themeColor="text1" w:themeTint="FF" w:themeShade="FF"/>
+              </w:rPr>
+            </w:sdtPr>
+            <w:sdtContent>
+              <w:sdt>
+                <w:sdtPr>
+                  <w:id w:val="1196002345"/>
+                  <w:placeholder>
+                    <w:docPart w:val="DC861F8F2F8443948500FB4B88C6E5C2"/>
                   </w:placeholder>
                   <w:rPr>
                     <w:rFonts w:ascii="Cambria" w:hAnsi="Cambria" w:eastAsia="HG明朝B" w:cs="Times New Roman" w:asciiTheme="minorAscii" w:hAnsiTheme="minorAscii" w:eastAsiaTheme="minorEastAsia" w:cstheme="minorBidi"/>
@@ -1504,6 +1682,11 @@
         </w:tc>
       </w:tr>
     </w:tbl>
+    <w:p>
+      <w:pPr>
+        <w:pStyle w:val="Normal"/>
+      </w:pPr>
+    </w:p>
     <w:p>
       <w:pPr>
         <w:pStyle w:val="Normal"/>
@@ -4550,6 +4733,32 @@
         </w:p>
       </w:docPartBody>
     </w:docPart>
+    <w:docPart>
+      <w:docPartPr>
+        <w:name w:val="DC861F8F2F8443948500FB4B88C6E5C2"/>
+        <w:category>
+          <w:name w:val="General"/>
+          <w:gallery w:val="placeholder"/>
+        </w:category>
+        <w:types>
+          <w:type w:val="bbPlcHdr"/>
+        </w:types>
+        <w:behaviors>
+          <w:behavior w:val="content"/>
+        </w:behaviors>
+        <w:guid w:val="{1055A6CD-EF77-4EA0-8167-124492322A4C}"/>
+      </w:docPartPr>
+      <w:docPartBody>
+        <w:p w14:noSpellErr="1">
+          <w:r>
+            <w:rPr>
+              <w:rStyle w:val="PlaceholderText"/>
+            </w:rPr>
+            <w:t>Enter any content that you want to repeat, including other content controls. You can also insert this control around table rows in order to repeat parts of a table.</w:t>
+          </w:r>
+        </w:p>
+      </w:docPartBody>
+    </w:docPart>
   </w:docParts>
 </w:glossaryDocument>
 </file>

</xml_diff>